<commit_message>
Agrego archivo trazo fino
</commit_message>
<xml_diff>
--- a/trazo-fino-CU.docx
+++ b/trazo-fino-CU.docx
@@ -287,7 +287,21 @@
                 <w:rFonts w:asciiTheme="majorHAnsi" w:hAnsiTheme="majorHAnsi" w:cstheme="majorHAnsi"/>
                 <w:lang w:val="es-ES"/>
               </w:rPr>
-              <w:t>El CU comienza cuando el CA selecciona la opción ‘Consultar Mesas’.</w:t>
+              <w:t>El CU comienza cua</w:t>
+            </w:r>
+            <w:r>
+              <w:rPr>
+                <w:rFonts w:asciiTheme="majorHAnsi" w:hAnsiTheme="majorHAnsi" w:cstheme="majorHAnsi"/>
+                <w:lang w:val="es-ES"/>
+              </w:rPr>
+              <w:t xml:space="preserve">ndo el CA selecciona la opción </w:t>
+            </w:r>
+            <w:r>
+              <w:rPr>
+                <w:rFonts w:asciiTheme="majorHAnsi" w:hAnsiTheme="majorHAnsi" w:cstheme="majorHAnsi"/>
+                <w:lang w:val="es-ES"/>
+              </w:rPr>
+              <w:t>Consultar Mesas.</w:t>
             </w:r>
           </w:p>
           <w:p>
@@ -876,7 +890,21 @@
                 <w:rFonts w:asciiTheme="majorHAnsi" w:hAnsiTheme="majorHAnsi" w:cstheme="majorHAnsi"/>
                 <w:lang w:val="es-ES"/>
               </w:rPr>
-              <w:t>El CU comienza cuando el CA selecciona la opción ‘Ver Pedido’.</w:t>
+              <w:t>El CU comienza cuando el CA s</w:t>
+            </w:r>
+            <w:r>
+              <w:rPr>
+                <w:rFonts w:asciiTheme="majorHAnsi" w:hAnsiTheme="majorHAnsi" w:cstheme="majorHAnsi"/>
+                <w:lang w:val="es-ES"/>
+              </w:rPr>
+              <w:t>elecciona la opción Ver Pedido</w:t>
+            </w:r>
+            <w:r>
+              <w:rPr>
+                <w:rFonts w:asciiTheme="majorHAnsi" w:hAnsiTheme="majorHAnsi" w:cstheme="majorHAnsi"/>
+                <w:lang w:val="es-ES"/>
+              </w:rPr>
+              <w:t>.</w:t>
             </w:r>
           </w:p>
           <w:p>
@@ -1336,6 +1364,13 @@
               </w:rPr>
               <w:t xml:space="preserve">Pre-Condición: </w:t>
             </w:r>
+            <w:r>
+              <w:rPr>
+                <w:rFonts w:asciiTheme="majorHAnsi" w:hAnsiTheme="majorHAnsi" w:cstheme="majorHAnsi"/>
+                <w:lang w:val="es-ES"/>
+              </w:rPr>
+              <w:t>-</w:t>
+            </w:r>
           </w:p>
         </w:tc>
       </w:tr>
@@ -1390,7 +1425,21 @@
                 <w:rFonts w:asciiTheme="majorHAnsi" w:hAnsiTheme="majorHAnsi" w:cstheme="majorHAnsi"/>
                 <w:lang w:val="es-ES"/>
               </w:rPr>
-              <w:t>El CU comienza cuando el SI muestra la opción de “Agregar Pedido” y el CA la selecciona.</w:t>
+              <w:t>El CU comienza cuando el SI muestra la opción de Agregar Pedido</w:t>
+            </w:r>
+            <w:r>
+              <w:rPr>
+                <w:rFonts w:asciiTheme="majorHAnsi" w:hAnsiTheme="majorHAnsi" w:cstheme="majorHAnsi"/>
+                <w:lang w:val="es-ES"/>
+              </w:rPr>
+              <w:t xml:space="preserve"> </w:t>
+            </w:r>
+            <w:r>
+              <w:rPr>
+                <w:rFonts w:asciiTheme="majorHAnsi" w:hAnsiTheme="majorHAnsi" w:cstheme="majorHAnsi"/>
+                <w:lang w:val="es-ES"/>
+              </w:rPr>
+              <w:t>y el CA la selecciona.</w:t>
             </w:r>
           </w:p>
           <w:p>
@@ -1523,7 +1572,16 @@
                 <w:rFonts w:asciiTheme="majorHAnsi" w:hAnsiTheme="majorHAnsi" w:cstheme="majorHAnsi"/>
                 <w:lang w:val="es-ES"/>
               </w:rPr>
-              <w:t xml:space="preserve">El SI muestra la pestaña de “tu pedido” con el nombre del plato, la cantidad, la opción de agregar más unidades y un campo para agregar observaciones. </w:t>
+              <w:t xml:space="preserve">El SI muestra la pestaña de “tu pedido” con el nombre del </w:t>
+            </w:r>
+            <w:bookmarkStart w:id="0" w:name="_GoBack"/>
+            <w:bookmarkEnd w:id="0"/>
+            <w:r>
+              <w:rPr>
+                <w:rFonts w:asciiTheme="majorHAnsi" w:hAnsiTheme="majorHAnsi" w:cstheme="majorHAnsi"/>
+                <w:lang w:val="es-ES"/>
+              </w:rPr>
+              <w:t xml:space="preserve">plato, la cantidad, la opción de agregar más unidades y un campo para agregar observaciones. </w:t>
             </w:r>
           </w:p>
           <w:p>
@@ -1570,6 +1628,28 @@
               <w:t>El SI muestra la opción de confirmar pedido, y el CA la selecciona.</w:t>
             </w:r>
           </w:p>
+          <w:p>
+            <w:pPr>
+              <w:pStyle w:val="Prrafodelista"/>
+              <w:numPr>
+                <w:ilvl w:val="0"/>
+                <w:numId w:val="5"/>
+              </w:numPr>
+              <w:ind w:left="315"/>
+              <w:jc w:val="both"/>
+              <w:rPr>
+                <w:rFonts w:asciiTheme="majorHAnsi" w:hAnsiTheme="majorHAnsi" w:cstheme="majorHAnsi"/>
+                <w:lang w:val="es-ES"/>
+              </w:rPr>
+            </w:pPr>
+            <w:r>
+              <w:rPr>
+                <w:rFonts w:asciiTheme="majorHAnsi" w:hAnsiTheme="majorHAnsi" w:cstheme="majorHAnsi"/>
+                <w:lang w:val="es-ES"/>
+              </w:rPr>
+              <w:t>Fin del CU.</w:t>
+            </w:r>
+          </w:p>
         </w:tc>
       </w:tr>
       <w:tr>
@@ -1687,23 +1767,7 @@
                 <w:rFonts w:asciiTheme="majorHAnsi" w:hAnsiTheme="majorHAnsi" w:cstheme="majorHAnsi"/>
                 <w:lang w:val="es-ES"/>
               </w:rPr>
-              <w:t xml:space="preserve"> y/</w:t>
-            </w:r>
-            <w:proofErr w:type="spellStart"/>
-            <w:r>
-              <w:rPr>
-                <w:rFonts w:asciiTheme="majorHAnsi" w:hAnsiTheme="majorHAnsi" w:cstheme="majorHAnsi"/>
-                <w:lang w:val="es-ES"/>
-              </w:rPr>
-              <w:t>o</w:t>
-            </w:r>
-            <w:proofErr w:type="spellEnd"/>
-            <w:r>
-              <w:rPr>
-                <w:rFonts w:asciiTheme="majorHAnsi" w:hAnsiTheme="majorHAnsi" w:cstheme="majorHAnsi"/>
-                <w:lang w:val="es-ES"/>
-              </w:rPr>
-              <w:t xml:space="preserve"> </w:t>
+              <w:t xml:space="preserve"> y/o </w:t>
             </w:r>
             <w:r>
               <w:rPr>
@@ -1753,8 +1817,6 @@
               </w:rPr>
               <w:t>A3 P10: Fin del CU.</w:t>
             </w:r>
-            <w:bookmarkStart w:id="0" w:name="_GoBack"/>
-            <w:bookmarkEnd w:id="0"/>
           </w:p>
         </w:tc>
       </w:tr>
@@ -1820,6 +1882,627 @@
         </w:rPr>
       </w:pPr>
     </w:p>
+    <w:p>
+      <w:pPr>
+        <w:jc w:val="both"/>
+        <w:rPr>
+          <w:lang w:val="es-ES"/>
+        </w:rPr>
+      </w:pPr>
+    </w:p>
+    <w:p>
+      <w:pPr>
+        <w:rPr>
+          <w:lang w:val="es-ES"/>
+        </w:rPr>
+      </w:pPr>
+      <w:r>
+        <w:rPr>
+          <w:lang w:val="es-ES"/>
+        </w:rPr>
+        <w:br w:type="page"/>
+      </w:r>
+    </w:p>
+    <w:tbl>
+      <w:tblPr>
+        <w:tblStyle w:val="Tablaconcuadrcula"/>
+        <w:tblpPr w:leftFromText="141" w:rightFromText="141" w:horzAnchor="margin" w:tblpY="609"/>
+        <w:tblW w:w="0" w:type="auto"/>
+        <w:tblLook w:val="04A0" w:firstRow="1" w:lastRow="0" w:firstColumn="1" w:lastColumn="0" w:noHBand="0" w:noVBand="1"/>
+      </w:tblPr>
+      <w:tblGrid>
+        <w:gridCol w:w="4106"/>
+        <w:gridCol w:w="4388"/>
+      </w:tblGrid>
+      <w:tr>
+        <w:tc>
+          <w:tcPr>
+            <w:tcW w:w="4106" w:type="dxa"/>
+            <w:shd w:val="clear" w:color="auto" w:fill="EDEDED" w:themeFill="accent3" w:themeFillTint="33"/>
+          </w:tcPr>
+          <w:p>
+            <w:pPr>
+              <w:tabs>
+                <w:tab w:val="left" w:pos="932"/>
+              </w:tabs>
+              <w:jc w:val="both"/>
+              <w:rPr>
+                <w:rFonts w:asciiTheme="majorHAnsi" w:hAnsiTheme="majorHAnsi" w:cstheme="majorHAnsi"/>
+                <w:lang w:val="es-ES"/>
+              </w:rPr>
+            </w:pPr>
+            <w:r>
+              <w:rPr>
+                <w:rFonts w:asciiTheme="majorHAnsi" w:hAnsiTheme="majorHAnsi" w:cstheme="majorHAnsi"/>
+                <w:lang w:val="es-ES"/>
+              </w:rPr>
+              <w:lastRenderedPageBreak/>
+              <w:t>ID:</w:t>
+            </w:r>
+            <w:r>
+              <w:rPr>
+                <w:rFonts w:asciiTheme="majorHAnsi" w:hAnsiTheme="majorHAnsi" w:cstheme="majorHAnsi"/>
+                <w:lang w:val="es-ES"/>
+              </w:rPr>
+              <w:t xml:space="preserve"> 04</w:t>
+            </w:r>
+          </w:p>
+        </w:tc>
+        <w:tc>
+          <w:tcPr>
+            <w:tcW w:w="4388" w:type="dxa"/>
+            <w:shd w:val="clear" w:color="auto" w:fill="EDEDED" w:themeFill="accent3" w:themeFillTint="33"/>
+          </w:tcPr>
+          <w:p>
+            <w:pPr>
+              <w:jc w:val="both"/>
+              <w:rPr>
+                <w:rFonts w:asciiTheme="majorHAnsi" w:hAnsiTheme="majorHAnsi" w:cstheme="majorHAnsi"/>
+                <w:lang w:val="es-ES"/>
+              </w:rPr>
+            </w:pPr>
+            <w:r>
+              <w:rPr>
+                <w:rFonts w:asciiTheme="majorHAnsi" w:hAnsiTheme="majorHAnsi" w:cstheme="majorHAnsi"/>
+                <w:lang w:val="es-ES"/>
+              </w:rPr>
+              <w:t>Nombre CU:</w:t>
+            </w:r>
+            <w:r>
+              <w:rPr>
+                <w:rFonts w:asciiTheme="majorHAnsi" w:hAnsiTheme="majorHAnsi" w:cstheme="majorHAnsi"/>
+                <w:lang w:val="es-ES"/>
+              </w:rPr>
+              <w:t xml:space="preserve"> </w:t>
+            </w:r>
+            <w:r>
+              <w:rPr>
+                <w:rFonts w:asciiTheme="majorHAnsi" w:hAnsiTheme="majorHAnsi" w:cstheme="majorHAnsi"/>
+                <w:b/>
+                <w:color w:val="FF0000"/>
+                <w:lang w:val="es-ES"/>
+              </w:rPr>
+              <w:t>Registrar Pago</w:t>
+            </w:r>
+          </w:p>
+        </w:tc>
+      </w:tr>
+      <w:tr>
+        <w:tc>
+          <w:tcPr>
+            <w:tcW w:w="4106" w:type="dxa"/>
+            <w:shd w:val="clear" w:color="auto" w:fill="EDEDED" w:themeFill="accent3" w:themeFillTint="33"/>
+          </w:tcPr>
+          <w:p>
+            <w:pPr>
+              <w:jc w:val="both"/>
+              <w:rPr>
+                <w:rFonts w:asciiTheme="majorHAnsi" w:hAnsiTheme="majorHAnsi" w:cstheme="majorHAnsi"/>
+                <w:lang w:val="es-ES"/>
+              </w:rPr>
+            </w:pPr>
+            <w:r>
+              <w:rPr>
+                <w:rFonts w:asciiTheme="majorHAnsi" w:hAnsiTheme="majorHAnsi" w:cstheme="majorHAnsi"/>
+                <w:lang w:val="es-ES"/>
+              </w:rPr>
+              <w:t xml:space="preserve">Actor Principal: </w:t>
+            </w:r>
+            <w:r>
+              <w:rPr>
+                <w:rFonts w:asciiTheme="majorHAnsi" w:hAnsiTheme="majorHAnsi" w:cstheme="majorHAnsi"/>
+                <w:lang w:val="es-ES"/>
+              </w:rPr>
+              <w:t>Cajero (CA)</w:t>
+            </w:r>
+          </w:p>
+        </w:tc>
+        <w:tc>
+          <w:tcPr>
+            <w:tcW w:w="4388" w:type="dxa"/>
+            <w:shd w:val="clear" w:color="auto" w:fill="EDEDED" w:themeFill="accent3" w:themeFillTint="33"/>
+          </w:tcPr>
+          <w:p>
+            <w:pPr>
+              <w:jc w:val="both"/>
+              <w:rPr>
+                <w:rFonts w:asciiTheme="majorHAnsi" w:hAnsiTheme="majorHAnsi" w:cstheme="majorHAnsi"/>
+                <w:lang w:val="es-ES"/>
+              </w:rPr>
+            </w:pPr>
+            <w:r>
+              <w:rPr>
+                <w:rFonts w:asciiTheme="majorHAnsi" w:hAnsiTheme="majorHAnsi" w:cstheme="majorHAnsi"/>
+                <w:lang w:val="es-ES"/>
+              </w:rPr>
+              <w:t xml:space="preserve">Actor Secundario: </w:t>
+            </w:r>
+            <w:r>
+              <w:rPr>
+                <w:rFonts w:asciiTheme="majorHAnsi" w:hAnsiTheme="majorHAnsi" w:cstheme="majorHAnsi"/>
+                <w:lang w:val="es-ES"/>
+              </w:rPr>
+              <w:t>no aplica</w:t>
+            </w:r>
+          </w:p>
+        </w:tc>
+      </w:tr>
+      <w:tr>
+        <w:tc>
+          <w:tcPr>
+            <w:tcW w:w="8494" w:type="dxa"/>
+            <w:gridSpan w:val="2"/>
+            <w:shd w:val="clear" w:color="auto" w:fill="EDEDED" w:themeFill="accent3" w:themeFillTint="33"/>
+          </w:tcPr>
+          <w:p>
+            <w:pPr>
+              <w:jc w:val="both"/>
+              <w:rPr>
+                <w:rFonts w:asciiTheme="majorHAnsi" w:hAnsiTheme="majorHAnsi" w:cstheme="majorHAnsi"/>
+                <w:lang w:val="es-ES"/>
+              </w:rPr>
+            </w:pPr>
+            <w:r>
+              <w:rPr>
+                <w:rFonts w:asciiTheme="majorHAnsi" w:hAnsiTheme="majorHAnsi" w:cstheme="majorHAnsi"/>
+                <w:lang w:val="es-ES"/>
+              </w:rPr>
+              <w:t xml:space="preserve">Tipo de caso de uso: </w:t>
+            </w:r>
+            <w:r>
+              <w:rPr>
+                <w:rFonts w:asciiTheme="majorHAnsi" w:hAnsiTheme="majorHAnsi" w:cstheme="majorHAnsi"/>
+                <w:lang w:val="es-ES"/>
+              </w:rPr>
+              <w:t>concreto</w:t>
+            </w:r>
+          </w:p>
+        </w:tc>
+      </w:tr>
+      <w:tr>
+        <w:tc>
+          <w:tcPr>
+            <w:tcW w:w="8494" w:type="dxa"/>
+            <w:gridSpan w:val="2"/>
+            <w:shd w:val="clear" w:color="auto" w:fill="EDEDED" w:themeFill="accent3" w:themeFillTint="33"/>
+          </w:tcPr>
+          <w:p>
+            <w:pPr>
+              <w:jc w:val="both"/>
+              <w:rPr>
+                <w:rFonts w:asciiTheme="majorHAnsi" w:hAnsiTheme="majorHAnsi" w:cstheme="majorHAnsi"/>
+                <w:lang w:val="es-ES"/>
+              </w:rPr>
+            </w:pPr>
+            <w:r>
+              <w:rPr>
+                <w:rFonts w:asciiTheme="majorHAnsi" w:hAnsiTheme="majorHAnsi" w:cstheme="majorHAnsi"/>
+                <w:lang w:val="es-ES"/>
+              </w:rPr>
+              <w:t xml:space="preserve">Objetivo: </w:t>
+            </w:r>
+            <w:r>
+              <w:rPr>
+                <w:rFonts w:asciiTheme="majorHAnsi" w:hAnsiTheme="majorHAnsi" w:cstheme="majorHAnsi"/>
+                <w:lang w:val="es-ES"/>
+              </w:rPr>
+              <w:t>-</w:t>
+            </w:r>
+          </w:p>
+        </w:tc>
+      </w:tr>
+      <w:tr>
+        <w:tc>
+          <w:tcPr>
+            <w:tcW w:w="8494" w:type="dxa"/>
+            <w:gridSpan w:val="2"/>
+            <w:shd w:val="clear" w:color="auto" w:fill="EDEDED" w:themeFill="accent3" w:themeFillTint="33"/>
+          </w:tcPr>
+          <w:p>
+            <w:pPr>
+              <w:jc w:val="both"/>
+              <w:rPr>
+                <w:rFonts w:asciiTheme="majorHAnsi" w:hAnsiTheme="majorHAnsi" w:cstheme="majorHAnsi"/>
+                <w:lang w:val="es-ES"/>
+              </w:rPr>
+            </w:pPr>
+            <w:r>
+              <w:rPr>
+                <w:rFonts w:asciiTheme="majorHAnsi" w:hAnsiTheme="majorHAnsi" w:cstheme="majorHAnsi"/>
+                <w:lang w:val="es-ES"/>
+              </w:rPr>
+              <w:t xml:space="preserve">Pre-Condición: </w:t>
+            </w:r>
+            <w:r>
+              <w:rPr>
+                <w:rFonts w:asciiTheme="majorHAnsi" w:hAnsiTheme="majorHAnsi" w:cstheme="majorHAnsi"/>
+                <w:lang w:val="es-ES"/>
+              </w:rPr>
+              <w:t>se tiene que haber cargado al menos un pedido.</w:t>
+            </w:r>
+          </w:p>
+        </w:tc>
+      </w:tr>
+      <w:tr>
+        <w:tc>
+          <w:tcPr>
+            <w:tcW w:w="8494" w:type="dxa"/>
+            <w:gridSpan w:val="2"/>
+            <w:shd w:val="clear" w:color="auto" w:fill="EDEDED" w:themeFill="accent3" w:themeFillTint="33"/>
+          </w:tcPr>
+          <w:p>
+            <w:pPr>
+              <w:jc w:val="center"/>
+              <w:rPr>
+                <w:rFonts w:asciiTheme="majorHAnsi" w:hAnsiTheme="majorHAnsi" w:cstheme="majorHAnsi"/>
+                <w:lang w:val="es-ES"/>
+              </w:rPr>
+            </w:pPr>
+            <w:r>
+              <w:rPr>
+                <w:rFonts w:asciiTheme="majorHAnsi" w:hAnsiTheme="majorHAnsi" w:cstheme="majorHAnsi"/>
+                <w:lang w:val="es-ES"/>
+              </w:rPr>
+              <w:t>Curso Normal</w:t>
+            </w:r>
+          </w:p>
+        </w:tc>
+      </w:tr>
+      <w:tr>
+        <w:tc>
+          <w:tcPr>
+            <w:tcW w:w="8494" w:type="dxa"/>
+            <w:gridSpan w:val="2"/>
+            <w:shd w:val="clear" w:color="auto" w:fill="EDEDED" w:themeFill="accent3" w:themeFillTint="33"/>
+          </w:tcPr>
+          <w:p>
+            <w:pPr>
+              <w:pStyle w:val="Prrafodelista"/>
+              <w:numPr>
+                <w:ilvl w:val="0"/>
+                <w:numId w:val="7"/>
+              </w:numPr>
+              <w:ind w:left="315"/>
+              <w:jc w:val="both"/>
+              <w:rPr>
+                <w:rFonts w:asciiTheme="majorHAnsi" w:hAnsiTheme="majorHAnsi" w:cstheme="majorHAnsi"/>
+                <w:lang w:val="es-ES"/>
+              </w:rPr>
+            </w:pPr>
+            <w:r>
+              <w:rPr>
+                <w:rFonts w:asciiTheme="majorHAnsi" w:hAnsiTheme="majorHAnsi" w:cstheme="majorHAnsi"/>
+                <w:lang w:val="es-ES"/>
+              </w:rPr>
+              <w:t>El CU comienza cuando el CA consulta la mesa (CU 02)</w:t>
+            </w:r>
+            <w:r>
+              <w:rPr>
+                <w:rFonts w:asciiTheme="majorHAnsi" w:hAnsiTheme="majorHAnsi" w:cstheme="majorHAnsi"/>
+                <w:lang w:val="es-ES"/>
+              </w:rPr>
+              <w:t>.</w:t>
+            </w:r>
+          </w:p>
+          <w:p>
+            <w:pPr>
+              <w:pStyle w:val="Prrafodelista"/>
+              <w:numPr>
+                <w:ilvl w:val="0"/>
+                <w:numId w:val="7"/>
+              </w:numPr>
+              <w:ind w:left="315"/>
+              <w:jc w:val="both"/>
+              <w:rPr>
+                <w:rFonts w:asciiTheme="majorHAnsi" w:hAnsiTheme="majorHAnsi" w:cstheme="majorHAnsi"/>
+                <w:lang w:val="es-ES"/>
+              </w:rPr>
+            </w:pPr>
+            <w:r>
+              <w:rPr>
+                <w:rFonts w:asciiTheme="majorHAnsi" w:hAnsiTheme="majorHAnsi" w:cstheme="majorHAnsi"/>
+                <w:lang w:val="es-ES"/>
+              </w:rPr>
+              <w:t xml:space="preserve">El SI muestra el detalle del pago: monto total a pagar. </w:t>
+            </w:r>
+          </w:p>
+          <w:p>
+            <w:pPr>
+              <w:pStyle w:val="Prrafodelista"/>
+              <w:numPr>
+                <w:ilvl w:val="0"/>
+                <w:numId w:val="7"/>
+              </w:numPr>
+              <w:ind w:left="315"/>
+              <w:jc w:val="both"/>
+              <w:rPr>
+                <w:rFonts w:asciiTheme="majorHAnsi" w:hAnsiTheme="majorHAnsi" w:cstheme="majorHAnsi"/>
+                <w:lang w:val="es-ES"/>
+              </w:rPr>
+            </w:pPr>
+            <w:r>
+              <w:rPr>
+                <w:rFonts w:asciiTheme="majorHAnsi" w:hAnsiTheme="majorHAnsi" w:cstheme="majorHAnsi"/>
+                <w:lang w:val="es-ES"/>
+              </w:rPr>
+              <w:t>El SI solicita que seleccione la forma de pago, y el monto a pagar con esa forma, y muestra la opción de cargar el pago.</w:t>
+            </w:r>
+          </w:p>
+          <w:p>
+            <w:pPr>
+              <w:pStyle w:val="Prrafodelista"/>
+              <w:numPr>
+                <w:ilvl w:val="0"/>
+                <w:numId w:val="7"/>
+              </w:numPr>
+              <w:ind w:left="315"/>
+              <w:jc w:val="both"/>
+              <w:rPr>
+                <w:rFonts w:asciiTheme="majorHAnsi" w:hAnsiTheme="majorHAnsi" w:cstheme="majorHAnsi"/>
+                <w:lang w:val="es-ES"/>
+              </w:rPr>
+            </w:pPr>
+            <w:r>
+              <w:rPr>
+                <w:rFonts w:asciiTheme="majorHAnsi" w:hAnsiTheme="majorHAnsi" w:cstheme="majorHAnsi"/>
+                <w:lang w:val="es-ES"/>
+              </w:rPr>
+              <w:t>El CA selecciona solo una forma de pago para abonar el total; selecciona cargar el pago.</w:t>
+            </w:r>
+          </w:p>
+          <w:p>
+            <w:pPr>
+              <w:pStyle w:val="Prrafodelista"/>
+              <w:numPr>
+                <w:ilvl w:val="0"/>
+                <w:numId w:val="7"/>
+              </w:numPr>
+              <w:ind w:left="315"/>
+              <w:jc w:val="both"/>
+              <w:rPr>
+                <w:rFonts w:asciiTheme="majorHAnsi" w:hAnsiTheme="majorHAnsi" w:cstheme="majorHAnsi"/>
+                <w:lang w:val="es-ES"/>
+              </w:rPr>
+            </w:pPr>
+            <w:r>
+              <w:rPr>
+                <w:rFonts w:asciiTheme="majorHAnsi" w:hAnsiTheme="majorHAnsi" w:cstheme="majorHAnsi"/>
+                <w:lang w:val="es-ES"/>
+              </w:rPr>
+              <w:t>El SI muestra un listado con las formas de pago seleccionadas.</w:t>
+            </w:r>
+          </w:p>
+          <w:p>
+            <w:pPr>
+              <w:pStyle w:val="Prrafodelista"/>
+              <w:numPr>
+                <w:ilvl w:val="0"/>
+                <w:numId w:val="7"/>
+              </w:numPr>
+              <w:ind w:left="315"/>
+              <w:jc w:val="both"/>
+              <w:rPr>
+                <w:rFonts w:asciiTheme="majorHAnsi" w:hAnsiTheme="majorHAnsi" w:cstheme="majorHAnsi"/>
+                <w:lang w:val="es-ES"/>
+              </w:rPr>
+            </w:pPr>
+            <w:r>
+              <w:rPr>
+                <w:rFonts w:asciiTheme="majorHAnsi" w:hAnsiTheme="majorHAnsi" w:cstheme="majorHAnsi"/>
+                <w:lang w:val="es-ES"/>
+              </w:rPr>
+              <w:t xml:space="preserve">El SI muestra la opción de </w:t>
+            </w:r>
+            <w:r>
+              <w:rPr>
+                <w:rFonts w:asciiTheme="majorHAnsi" w:hAnsiTheme="majorHAnsi" w:cstheme="majorHAnsi"/>
+                <w:lang w:val="es-ES"/>
+              </w:rPr>
+              <w:t>Cobrar</w:t>
+            </w:r>
+            <w:r>
+              <w:rPr>
+                <w:rFonts w:asciiTheme="majorHAnsi" w:hAnsiTheme="majorHAnsi" w:cstheme="majorHAnsi"/>
+                <w:lang w:val="es-ES"/>
+              </w:rPr>
+              <w:t>, y el CA la selecciona.</w:t>
+            </w:r>
+          </w:p>
+          <w:p>
+            <w:pPr>
+              <w:pStyle w:val="Prrafodelista"/>
+              <w:numPr>
+                <w:ilvl w:val="0"/>
+                <w:numId w:val="7"/>
+              </w:numPr>
+              <w:ind w:left="315"/>
+              <w:jc w:val="both"/>
+              <w:rPr>
+                <w:rFonts w:asciiTheme="majorHAnsi" w:hAnsiTheme="majorHAnsi" w:cstheme="majorHAnsi"/>
+                <w:lang w:val="es-ES"/>
+              </w:rPr>
+            </w:pPr>
+            <w:r>
+              <w:rPr>
+                <w:rFonts w:asciiTheme="majorHAnsi" w:hAnsiTheme="majorHAnsi" w:cstheme="majorHAnsi"/>
+                <w:lang w:val="es-ES"/>
+              </w:rPr>
+              <w:t>El SI muestra la opción de Cerrar la Mesa, y el CA la selecciona.</w:t>
+            </w:r>
+          </w:p>
+          <w:p>
+            <w:pPr>
+              <w:pStyle w:val="Prrafodelista"/>
+              <w:numPr>
+                <w:ilvl w:val="0"/>
+                <w:numId w:val="7"/>
+              </w:numPr>
+              <w:ind w:left="315"/>
+              <w:jc w:val="both"/>
+              <w:rPr>
+                <w:rFonts w:asciiTheme="majorHAnsi" w:hAnsiTheme="majorHAnsi" w:cstheme="majorHAnsi"/>
+                <w:lang w:val="es-ES"/>
+              </w:rPr>
+            </w:pPr>
+            <w:r>
+              <w:rPr>
+                <w:rFonts w:asciiTheme="majorHAnsi" w:hAnsiTheme="majorHAnsi" w:cstheme="majorHAnsi"/>
+                <w:lang w:val="es-ES"/>
+              </w:rPr>
+              <w:t>Fin del CU.</w:t>
+            </w:r>
+          </w:p>
+        </w:tc>
+      </w:tr>
+      <w:tr>
+        <w:tc>
+          <w:tcPr>
+            <w:tcW w:w="8494" w:type="dxa"/>
+            <w:gridSpan w:val="2"/>
+            <w:shd w:val="clear" w:color="auto" w:fill="EDEDED" w:themeFill="accent3" w:themeFillTint="33"/>
+          </w:tcPr>
+          <w:p>
+            <w:pPr>
+              <w:jc w:val="center"/>
+              <w:rPr>
+                <w:rFonts w:asciiTheme="majorHAnsi" w:hAnsiTheme="majorHAnsi" w:cstheme="majorHAnsi"/>
+                <w:lang w:val="es-ES"/>
+              </w:rPr>
+            </w:pPr>
+            <w:r>
+              <w:rPr>
+                <w:rFonts w:asciiTheme="majorHAnsi" w:hAnsiTheme="majorHAnsi" w:cstheme="majorHAnsi"/>
+                <w:lang w:val="es-ES"/>
+              </w:rPr>
+              <w:t>Curso Alternativo</w:t>
+            </w:r>
+          </w:p>
+        </w:tc>
+      </w:tr>
+      <w:tr>
+        <w:tc>
+          <w:tcPr>
+            <w:tcW w:w="8494" w:type="dxa"/>
+            <w:gridSpan w:val="2"/>
+            <w:shd w:val="clear" w:color="auto" w:fill="EDEDED" w:themeFill="accent3" w:themeFillTint="33"/>
+          </w:tcPr>
+          <w:p>
+            <w:pPr>
+              <w:jc w:val="both"/>
+              <w:rPr>
+                <w:rFonts w:asciiTheme="majorHAnsi" w:hAnsiTheme="majorHAnsi" w:cstheme="majorHAnsi"/>
+                <w:lang w:val="es-ES"/>
+              </w:rPr>
+            </w:pPr>
+            <w:r>
+              <w:rPr>
+                <w:rFonts w:asciiTheme="majorHAnsi" w:hAnsiTheme="majorHAnsi" w:cstheme="majorHAnsi"/>
+                <w:lang w:val="es-ES"/>
+              </w:rPr>
+              <w:t>A1 P4: El CA selecciona más de una forma de pago, la agrega junto con el monto parcial, y selecciona cargar el pago.</w:t>
+            </w:r>
+          </w:p>
+          <w:p>
+            <w:pPr>
+              <w:jc w:val="both"/>
+              <w:rPr>
+                <w:rFonts w:asciiTheme="majorHAnsi" w:hAnsiTheme="majorHAnsi" w:cstheme="majorHAnsi"/>
+                <w:lang w:val="es-ES"/>
+              </w:rPr>
+            </w:pPr>
+          </w:p>
+          <w:p>
+            <w:pPr>
+              <w:jc w:val="both"/>
+              <w:rPr>
+                <w:rFonts w:asciiTheme="majorHAnsi" w:hAnsiTheme="majorHAnsi" w:cstheme="majorHAnsi"/>
+                <w:lang w:val="es-ES"/>
+              </w:rPr>
+            </w:pPr>
+            <w:r>
+              <w:rPr>
+                <w:rFonts w:asciiTheme="majorHAnsi" w:hAnsiTheme="majorHAnsi" w:cstheme="majorHAnsi"/>
+                <w:lang w:val="es-ES"/>
+              </w:rPr>
+              <w:t>A2 P7: el SI muestra la opción de Cerrar la Mesa, y el CA no la selecciona.</w:t>
+            </w:r>
+          </w:p>
+        </w:tc>
+      </w:tr>
+      <w:tr>
+        <w:tc>
+          <w:tcPr>
+            <w:tcW w:w="8494" w:type="dxa"/>
+            <w:gridSpan w:val="2"/>
+            <w:shd w:val="clear" w:color="auto" w:fill="EDEDED" w:themeFill="accent3" w:themeFillTint="33"/>
+          </w:tcPr>
+          <w:p>
+            <w:pPr>
+              <w:jc w:val="both"/>
+              <w:rPr>
+                <w:rFonts w:asciiTheme="majorHAnsi" w:hAnsiTheme="majorHAnsi" w:cstheme="majorHAnsi"/>
+                <w:lang w:val="es-ES"/>
+              </w:rPr>
+            </w:pPr>
+            <w:r>
+              <w:rPr>
+                <w:rFonts w:asciiTheme="majorHAnsi" w:hAnsiTheme="majorHAnsi" w:cstheme="majorHAnsi"/>
+                <w:lang w:val="es-ES"/>
+              </w:rPr>
+              <w:t>Observaciones:</w:t>
+            </w:r>
+            <w:r>
+              <w:rPr>
+                <w:rFonts w:asciiTheme="majorHAnsi" w:hAnsiTheme="majorHAnsi" w:cstheme="majorHAnsi"/>
+                <w:lang w:val="es-ES"/>
+              </w:rPr>
+              <w:t xml:space="preserve"> </w:t>
+            </w:r>
+          </w:p>
+          <w:p>
+            <w:pPr>
+              <w:pStyle w:val="Prrafodelista"/>
+              <w:numPr>
+                <w:ilvl w:val="0"/>
+                <w:numId w:val="3"/>
+              </w:numPr>
+              <w:jc w:val="both"/>
+              <w:rPr>
+                <w:rFonts w:asciiTheme="majorHAnsi" w:hAnsiTheme="majorHAnsi" w:cstheme="majorHAnsi"/>
+                <w:lang w:val="es-ES"/>
+              </w:rPr>
+            </w:pPr>
+            <w:r>
+              <w:rPr>
+                <w:rFonts w:asciiTheme="majorHAnsi" w:hAnsiTheme="majorHAnsi" w:cstheme="majorHAnsi"/>
+                <w:lang w:val="es-ES"/>
+              </w:rPr>
+              <w:t>Una vez seleccionada la opción Cobrar, se imprime el ticket en caja.</w:t>
+            </w:r>
+          </w:p>
+        </w:tc>
+      </w:tr>
+    </w:tbl>
     <w:p>
       <w:pPr>
         <w:rPr>
@@ -2474,6 +3157,95 @@
     </w:lvl>
   </w:abstractNum>
   <w:abstractNum w:abstractNumId="3" w15:restartNumberingAfterBreak="0">
+    <w:nsid w:val="38CC34E9"/>
+    <w:multiLevelType w:val="hybridMultilevel"/>
+    <w:tmpl w:val="DA7699E8"/>
+    <w:lvl w:ilvl="0" w:tplc="2C0A000F">
+      <w:start w:val="1"/>
+      <w:numFmt w:val="decimal"/>
+      <w:lvlText w:val="%1."/>
+      <w:lvlJc w:val="left"/>
+      <w:pPr>
+        <w:ind w:left="720" w:hanging="360"/>
+      </w:pPr>
+      <w:rPr>
+        <w:rFonts w:hint="default"/>
+      </w:rPr>
+    </w:lvl>
+    <w:lvl w:ilvl="1" w:tplc="2C0A0019" w:tentative="1">
+      <w:start w:val="1"/>
+      <w:numFmt w:val="lowerLetter"/>
+      <w:lvlText w:val="%2."/>
+      <w:lvlJc w:val="left"/>
+      <w:pPr>
+        <w:ind w:left="1440" w:hanging="360"/>
+      </w:pPr>
+    </w:lvl>
+    <w:lvl w:ilvl="2" w:tplc="2C0A001B" w:tentative="1">
+      <w:start w:val="1"/>
+      <w:numFmt w:val="lowerRoman"/>
+      <w:lvlText w:val="%3."/>
+      <w:lvlJc w:val="right"/>
+      <w:pPr>
+        <w:ind w:left="2160" w:hanging="180"/>
+      </w:pPr>
+    </w:lvl>
+    <w:lvl w:ilvl="3" w:tplc="2C0A000F" w:tentative="1">
+      <w:start w:val="1"/>
+      <w:numFmt w:val="decimal"/>
+      <w:lvlText w:val="%4."/>
+      <w:lvlJc w:val="left"/>
+      <w:pPr>
+        <w:ind w:left="2880" w:hanging="360"/>
+      </w:pPr>
+    </w:lvl>
+    <w:lvl w:ilvl="4" w:tplc="2C0A0019" w:tentative="1">
+      <w:start w:val="1"/>
+      <w:numFmt w:val="lowerLetter"/>
+      <w:lvlText w:val="%5."/>
+      <w:lvlJc w:val="left"/>
+      <w:pPr>
+        <w:ind w:left="3600" w:hanging="360"/>
+      </w:pPr>
+    </w:lvl>
+    <w:lvl w:ilvl="5" w:tplc="2C0A001B" w:tentative="1">
+      <w:start w:val="1"/>
+      <w:numFmt w:val="lowerRoman"/>
+      <w:lvlText w:val="%6."/>
+      <w:lvlJc w:val="right"/>
+      <w:pPr>
+        <w:ind w:left="4320" w:hanging="180"/>
+      </w:pPr>
+    </w:lvl>
+    <w:lvl w:ilvl="6" w:tplc="2C0A000F" w:tentative="1">
+      <w:start w:val="1"/>
+      <w:numFmt w:val="decimal"/>
+      <w:lvlText w:val="%7."/>
+      <w:lvlJc w:val="left"/>
+      <w:pPr>
+        <w:ind w:left="5040" w:hanging="360"/>
+      </w:pPr>
+    </w:lvl>
+    <w:lvl w:ilvl="7" w:tplc="2C0A0019" w:tentative="1">
+      <w:start w:val="1"/>
+      <w:numFmt w:val="lowerLetter"/>
+      <w:lvlText w:val="%8."/>
+      <w:lvlJc w:val="left"/>
+      <w:pPr>
+        <w:ind w:left="5760" w:hanging="360"/>
+      </w:pPr>
+    </w:lvl>
+    <w:lvl w:ilvl="8" w:tplc="2C0A001B" w:tentative="1">
+      <w:start w:val="1"/>
+      <w:numFmt w:val="lowerRoman"/>
+      <w:lvlText w:val="%9."/>
+      <w:lvlJc w:val="right"/>
+      <w:pPr>
+        <w:ind w:left="6480" w:hanging="180"/>
+      </w:pPr>
+    </w:lvl>
+  </w:abstractNum>
+  <w:abstractNum w:abstractNumId="4" w15:restartNumberingAfterBreak="0">
     <w:nsid w:val="4C616575"/>
     <w:multiLevelType w:val="hybridMultilevel"/>
     <w:tmpl w:val="9606FA5E"/>
@@ -2586,7 +3358,7 @@
       </w:rPr>
     </w:lvl>
   </w:abstractNum>
-  <w:abstractNum w:abstractNumId="4" w15:restartNumberingAfterBreak="0">
+  <w:abstractNum w:abstractNumId="5" w15:restartNumberingAfterBreak="0">
     <w:nsid w:val="4ED17FB1"/>
     <w:multiLevelType w:val="hybridMultilevel"/>
     <w:tmpl w:val="133E8B92"/>
@@ -2675,20 +3447,115 @@
       </w:pPr>
     </w:lvl>
   </w:abstractNum>
+  <w:abstractNum w:abstractNumId="6" w15:restartNumberingAfterBreak="0">
+    <w:nsid w:val="6B0D2EA0"/>
+    <w:multiLevelType w:val="hybridMultilevel"/>
+    <w:tmpl w:val="A0AC70DE"/>
+    <w:lvl w:ilvl="0" w:tplc="2C0A000F">
+      <w:start w:val="1"/>
+      <w:numFmt w:val="decimal"/>
+      <w:lvlText w:val="%1."/>
+      <w:lvlJc w:val="left"/>
+      <w:pPr>
+        <w:ind w:left="720" w:hanging="360"/>
+      </w:pPr>
+      <w:rPr>
+        <w:rFonts w:hint="default"/>
+      </w:rPr>
+    </w:lvl>
+    <w:lvl w:ilvl="1" w:tplc="2C0A0019" w:tentative="1">
+      <w:start w:val="1"/>
+      <w:numFmt w:val="lowerLetter"/>
+      <w:lvlText w:val="%2."/>
+      <w:lvlJc w:val="left"/>
+      <w:pPr>
+        <w:ind w:left="1440" w:hanging="360"/>
+      </w:pPr>
+    </w:lvl>
+    <w:lvl w:ilvl="2" w:tplc="2C0A001B" w:tentative="1">
+      <w:start w:val="1"/>
+      <w:numFmt w:val="lowerRoman"/>
+      <w:lvlText w:val="%3."/>
+      <w:lvlJc w:val="right"/>
+      <w:pPr>
+        <w:ind w:left="2160" w:hanging="180"/>
+      </w:pPr>
+    </w:lvl>
+    <w:lvl w:ilvl="3" w:tplc="2C0A000F" w:tentative="1">
+      <w:start w:val="1"/>
+      <w:numFmt w:val="decimal"/>
+      <w:lvlText w:val="%4."/>
+      <w:lvlJc w:val="left"/>
+      <w:pPr>
+        <w:ind w:left="2880" w:hanging="360"/>
+      </w:pPr>
+    </w:lvl>
+    <w:lvl w:ilvl="4" w:tplc="2C0A0019" w:tentative="1">
+      <w:start w:val="1"/>
+      <w:numFmt w:val="lowerLetter"/>
+      <w:lvlText w:val="%5."/>
+      <w:lvlJc w:val="left"/>
+      <w:pPr>
+        <w:ind w:left="3600" w:hanging="360"/>
+      </w:pPr>
+    </w:lvl>
+    <w:lvl w:ilvl="5" w:tplc="2C0A001B" w:tentative="1">
+      <w:start w:val="1"/>
+      <w:numFmt w:val="lowerRoman"/>
+      <w:lvlText w:val="%6."/>
+      <w:lvlJc w:val="right"/>
+      <w:pPr>
+        <w:ind w:left="4320" w:hanging="180"/>
+      </w:pPr>
+    </w:lvl>
+    <w:lvl w:ilvl="6" w:tplc="2C0A000F" w:tentative="1">
+      <w:start w:val="1"/>
+      <w:numFmt w:val="decimal"/>
+      <w:lvlText w:val="%7."/>
+      <w:lvlJc w:val="left"/>
+      <w:pPr>
+        <w:ind w:left="5040" w:hanging="360"/>
+      </w:pPr>
+    </w:lvl>
+    <w:lvl w:ilvl="7" w:tplc="2C0A0019" w:tentative="1">
+      <w:start w:val="1"/>
+      <w:numFmt w:val="lowerLetter"/>
+      <w:lvlText w:val="%8."/>
+      <w:lvlJc w:val="left"/>
+      <w:pPr>
+        <w:ind w:left="5760" w:hanging="360"/>
+      </w:pPr>
+    </w:lvl>
+    <w:lvl w:ilvl="8" w:tplc="2C0A001B" w:tentative="1">
+      <w:start w:val="1"/>
+      <w:numFmt w:val="lowerRoman"/>
+      <w:lvlText w:val="%9."/>
+      <w:lvlJc w:val="right"/>
+      <w:pPr>
+        <w:ind w:left="6480" w:hanging="180"/>
+      </w:pPr>
+    </w:lvl>
+  </w:abstractNum>
   <w:num w:numId="1">
-    <w:abstractNumId w:val="4"/>
+    <w:abstractNumId w:val="5"/>
   </w:num>
   <w:num w:numId="2">
     <w:abstractNumId w:val="2"/>
   </w:num>
   <w:num w:numId="3">
-    <w:abstractNumId w:val="3"/>
+    <w:abstractNumId w:val="4"/>
   </w:num>
   <w:num w:numId="4">
     <w:abstractNumId w:val="1"/>
   </w:num>
   <w:num w:numId="5">
     <w:abstractNumId w:val="0"/>
+  </w:num>
+  <w:num w:numId="6">
+    <w:abstractNumId w:val="6"/>
+  </w:num>
+  <w:num w:numId="7">
+    <w:abstractNumId w:val="3"/>
   </w:num>
 </w:numbering>
 </file>

</xml_diff>